<commit_message>
re-comiting changes to skill card list rendering more additions to tasks advanced on report
</commit_message>
<xml_diff>
--- a/Planning Report/report.docx
+++ b/Planning Report/report.docx
@@ -383,21 +383,7 @@
                 <w:rStyle w:val="Hyperlink"/>
                 <w:noProof/>
               </w:rPr>
-              <w:t>Product Desc</w:t>
-            </w:r>
-            <w:r>
-              <w:rPr>
-                <w:rStyle w:val="Hyperlink"/>
-                <w:noProof/>
-              </w:rPr>
-              <w:t>r</w:t>
-            </w:r>
-            <w:r>
-              <w:rPr>
-                <w:rStyle w:val="Hyperlink"/>
-                <w:noProof/>
-              </w:rPr>
-              <w:t>iption</w:t>
+              <w:t>Product Description</w:t>
             </w:r>
             <w:r>
               <w:rPr>
@@ -717,6 +703,62 @@
       </w:r>
       <w:r>
         <w:t xml:space="preserve"> This syntax is something I have never used before and have gained exposure and learned a lot through developing this application. Over my course at university I have had modules on object orientated design and implementation. This enabled me to understand how objects work in this context which was a good starting point to allow me to understand how I would go about practically using this type of prototype notation.</w:t>
+      </w:r>
+    </w:p>
+    <w:p>
+      <w:pPr>
+        <w:ind w:left="360" w:firstLine="360"/>
+      </w:pPr>
+      <w:r>
+        <w:t>Follow OOD</w:t>
+      </w:r>
+    </w:p>
+    <w:p>
+      <w:pPr>
+        <w:ind w:left="360" w:firstLine="360"/>
+      </w:pPr>
+      <w:r>
+        <w:t>Follow Agile</w:t>
+      </w:r>
+    </w:p>
+    <w:p>
+      <w:pPr>
+        <w:ind w:left="360" w:firstLine="360"/>
+      </w:pPr>
+      <w:r>
+        <w:t>Learn ES6</w:t>
+      </w:r>
+    </w:p>
+    <w:p>
+      <w:pPr>
+        <w:ind w:left="360" w:firstLine="360"/>
+      </w:pPr>
+      <w:r>
+        <w:t>Learn custom elements</w:t>
+      </w:r>
+    </w:p>
+    <w:p>
+      <w:pPr>
+        <w:ind w:left="360" w:firstLine="360"/>
+      </w:pPr>
+      <w:r>
+        <w:t>Learn firebase</w:t>
+      </w:r>
+    </w:p>
+    <w:p>
+      <w:pPr>
+        <w:ind w:left="360" w:firstLine="360"/>
+      </w:pPr>
+      <w:r>
+        <w:t xml:space="preserve">Using </w:t>
+      </w:r>
+      <w:proofErr w:type="spellStart"/>
+      <w:r>
+        <w:t>jqm</w:t>
+      </w:r>
+      <w:proofErr w:type="spellEnd"/>
+      <w:r>
+        <w:t xml:space="preserve"> learned previously</w:t>
       </w:r>
     </w:p>
     <w:p>
@@ -3677,6 +3719,11 @@
     </w:p>
     <w:p>
       <w:r>
+        <w:t>https://developers.google.com/web/progressive-web-apps</w:t>
+      </w:r>
+    </w:p>
+    <w:p>
+      <w:r>
         <w:tab/>
         <w:t xml:space="preserve">I have created a work a management application called Workaholic. The purpose of this application is to add intrinsic value to doing tasks in the form of gaining experience points. The intension of experience gained in the application is to correspond to gains made in real life. This allows teams of people to create an ecosystem which motivates people to not only do tasks but to actively engage in </w:t>
       </w:r>
@@ -4026,19 +4073,18 @@
     </w:p>
     <w:p>
       <w:r>
+        <w:t>Vue.js</w:t>
+      </w:r>
+      <w:r>
         <w:br w:type="page"/>
       </w:r>
     </w:p>
     <w:p>
       <w:pPr>
-        <w:ind w:firstLine="720"/>
-      </w:pPr>
-    </w:p>
-    <w:p>
-      <w:pPr>
         <w:pStyle w:val="Heading3"/>
       </w:pPr>
       <w:r>
+        <w:lastRenderedPageBreak/>
         <w:t>Requirements</w:t>
       </w:r>
     </w:p>
@@ -4058,6 +4104,41 @@
       </w:r>
     </w:p>
     <w:p>
+      <w:r>
+        <w:tab/>
+        <w:t xml:space="preserve">A concern of meeting GDPR requirements are seen in the adding </w:t>
+      </w:r>
+      <w:r>
+        <w:t xml:space="preserve">users to another team. Initial designs of this process involved allowing a user to search for other users. There are several concerns with this process the first being GDPR related. A discussion with my project supervisor raised the concern that in order to search for other users there needs to be a collection of names which has concerns with storage and information accessibility. In order to enable searching of user data particularly where there are duplicate names additional data then needs to be both stored and accessible in order to differentiate. </w:t>
+      </w:r>
+    </w:p>
+    <w:p>
+      <w:pPr>
+        <w:ind w:firstLine="720"/>
+      </w:pPr>
+      <w:r>
+        <w:t xml:space="preserve">In order to circumvent these </w:t>
+      </w:r>
+      <w:r>
+        <w:t>issues,</w:t>
+      </w:r>
+      <w:r>
+        <w:t xml:space="preserve"> the invite process uses document codes to create invites, </w:t>
+      </w:r>
+      <w:r>
+        <w:t xml:space="preserve">which a user then accepts in order to join a team. </w:t>
+      </w:r>
+      <w:r>
+        <w:t>T</w:t>
+      </w:r>
+      <w:r>
+        <w:t>his system allows users to acce</w:t>
+      </w:r>
+      <w:r>
+        <w:t>ss team documents without unnecessarily exposing team or user data.</w:t>
+      </w:r>
+    </w:p>
+    <w:p>
       <w:pPr>
         <w:pStyle w:val="Heading3"/>
       </w:pPr>
@@ -4066,7 +4147,14 @@
       </w:r>
     </w:p>
     <w:p/>
-    <w:p/>
+    <w:p>
+      <w:pPr>
+        <w:pStyle w:val="Heading2"/>
+      </w:pPr>
+      <w:r>
+        <w:t>Implementation</w:t>
+      </w:r>
+    </w:p>
     <w:p>
       <w:pPr>
         <w:pStyle w:val="Heading3"/>
@@ -4159,6 +4247,18 @@
       </w:r>
       <w:r>
         <w:t xml:space="preserve"> the tasks and team data they have the security privileges to view.</w:t>
+      </w:r>
+    </w:p>
+    <w:p>
+      <w:pPr>
+        <w:ind w:firstLine="720"/>
+      </w:pPr>
+      <w:r>
+        <w:t xml:space="preserve">The login process of Workaholic utilities Googles authentication service in order to login to the application. This utilises an OAuth2 based ** token system to validation transitions with a web server and therefore access to the database. This process could have written using a self-written </w:t>
+      </w:r>
+      <w:r>
+        <w:lastRenderedPageBreak/>
+        <w:t>token authority or by utilising Firebases login services. The primary advantage of using google authentication the user experience, if a user has logged into another google based service there will be an authentication token on the device already. This improves the user experience by removing the necessity for a user to create separate accounts requiring them to remember additional login credentials.</w:t>
       </w:r>
     </w:p>
     <w:p>
@@ -4176,41 +4276,555 @@
         <w:pStyle w:val="Heading3"/>
       </w:pPr>
       <w:r>
-        <w:t>ES6</w:t>
-      </w:r>
-      <w:r>
-        <w:t xml:space="preserve"> web based </w:t>
+        <w:t>Custom Elements</w:t>
+      </w:r>
+    </w:p>
+    <w:p>
+      <w:pPr>
+        <w:rPr>
+          <w:sz w:val="24"/>
+          <w:szCs w:val="24"/>
+        </w:rPr>
+      </w:pPr>
+    </w:p>
+    <w:p>
+      <w:r>
+        <w:tab/>
+        <w:t xml:space="preserve">Custom elements are used extensively throughout this project. These allow developers to define their own HTML elements. Method used to register elements to the DOM </w:t>
+      </w:r>
+      <w:r>
+        <w:t xml:space="preserve">is enabled by four specifications ‘The Custom Elements specification’, ’The HTML Template </w:t>
+      </w:r>
+      <w:r>
+        <w:t>specification</w:t>
       </w:r>
       <w:proofErr w:type="gramStart"/>
       <w:r>
-        <w:t>over using</w:t>
+        <w:t>’,  ‘</w:t>
       </w:r>
       <w:proofErr w:type="gramEnd"/>
       <w:r>
-        <w:t xml:space="preserve"> android studio</w:t>
-      </w:r>
-    </w:p>
-    <w:p>
-      <w:pPr>
-        <w:pStyle w:val="Heading3"/>
+        <w:t>The ES Module specification’</w:t>
+      </w:r>
+      <w:r>
+        <w:t xml:space="preserve"> </w:t>
+      </w:r>
+      <w:proofErr w:type="spellStart"/>
+      <w:r>
+        <w:t>ISSo</w:t>
+      </w:r>
+      <w:proofErr w:type="spellEnd"/>
+      <w:r>
+        <w:t xml:space="preserve">***. </w:t>
+      </w:r>
+      <w:r>
+        <w:t>Those particularly relevant to this project are template and custom element specifications.</w:t>
+      </w:r>
+      <w:r>
+        <w:tab/>
+      </w:r>
+    </w:p>
+    <w:p>
+      <w:r>
+        <w:t>//</w:t>
+      </w:r>
+      <w:r>
+        <w:t>https://www.webcomponents.org/specs#the-custom-elements-specification</w:t>
+      </w:r>
+    </w:p>
+    <w:p>
+      <w:pPr>
         <w:rPr>
+          <w:rFonts w:asciiTheme="majorHAnsi" w:eastAsiaTheme="majorEastAsia" w:hAnsiTheme="majorHAnsi" w:cstheme="majorBidi"/>
+          <w:color w:val="2F5496" w:themeColor="accent1" w:themeShade="BF"/>
           <w:sz w:val="26"/>
           <w:szCs w:val="26"/>
         </w:rPr>
       </w:pPr>
-      <w:r>
-        <w:t>Custom Elements</w:t>
-      </w:r>
+      <w:hyperlink r:id="rId17" w:history="1">
+        <w:r>
+          <w:rPr>
+            <w:rStyle w:val="Hyperlink"/>
+            <w:rFonts w:asciiTheme="majorHAnsi" w:eastAsiaTheme="majorEastAsia" w:hAnsiTheme="majorHAnsi" w:cstheme="majorBidi"/>
+            <w:sz w:val="26"/>
+            <w:szCs w:val="26"/>
+          </w:rPr>
+          <w:t>https://github.com/w3c/webcomponents/issues/509</w:t>
+        </w:r>
+      </w:hyperlink>
+    </w:p>
+    <w:p>
+      <w:pPr>
+        <w:rPr>
+          <w:rFonts w:asciiTheme="majorHAnsi" w:eastAsiaTheme="majorEastAsia" w:hAnsiTheme="majorHAnsi" w:cstheme="majorBidi"/>
+          <w:color w:val="2F5496" w:themeColor="accent1" w:themeShade="BF"/>
+          <w:sz w:val="26"/>
+          <w:szCs w:val="26"/>
+        </w:rPr>
+      </w:pPr>
+      <w:hyperlink r:id="rId18" w:history="1">
+        <w:r>
+          <w:rPr>
+            <w:rStyle w:val="Hyperlink"/>
+            <w:rFonts w:asciiTheme="majorHAnsi" w:eastAsiaTheme="majorEastAsia" w:hAnsiTheme="majorHAnsi" w:cstheme="majorBidi"/>
+            <w:sz w:val="26"/>
+            <w:szCs w:val="26"/>
+          </w:rPr>
+          <w:t>https://www.chromestatus.com/feature/4670146924773376</w:t>
+        </w:r>
+      </w:hyperlink>
+    </w:p>
+    <w:p>
+      <w:pPr>
+        <w:rPr>
+          <w:rFonts w:asciiTheme="majorHAnsi" w:eastAsiaTheme="majorEastAsia" w:hAnsiTheme="majorHAnsi" w:cstheme="majorBidi"/>
+          <w:color w:val="2F5496" w:themeColor="accent1" w:themeShade="BF"/>
+          <w:sz w:val="26"/>
+          <w:szCs w:val="26"/>
+        </w:rPr>
+      </w:pPr>
+      <w:hyperlink r:id="rId19" w:history="1">
+        <w:r>
+          <w:rPr>
+            <w:rStyle w:val="Hyperlink"/>
+            <w:rFonts w:asciiTheme="majorHAnsi" w:eastAsiaTheme="majorEastAsia" w:hAnsiTheme="majorHAnsi" w:cstheme="majorBidi"/>
+            <w:sz w:val="26"/>
+            <w:szCs w:val="26"/>
+          </w:rPr>
+          <w:t>https://github.com/w3c/webcomponents/issues/509#issuecomment-230700060</w:t>
+        </w:r>
+      </w:hyperlink>
+    </w:p>
+    <w:p>
+      <w:pPr>
+        <w:rPr>
+          <w:rFonts w:asciiTheme="majorHAnsi" w:eastAsiaTheme="majorEastAsia" w:hAnsiTheme="majorHAnsi" w:cstheme="majorBidi"/>
+          <w:color w:val="2F5496" w:themeColor="accent1" w:themeShade="BF"/>
+          <w:sz w:val="26"/>
+          <w:szCs w:val="26"/>
+        </w:rPr>
+      </w:pPr>
+      <w:r>
+        <w:rPr>
+          <w:rFonts w:asciiTheme="majorHAnsi" w:eastAsiaTheme="majorEastAsia" w:hAnsiTheme="majorHAnsi" w:cstheme="majorBidi"/>
+          <w:color w:val="2F5496" w:themeColor="accent1" w:themeShade="BF"/>
+          <w:sz w:val="26"/>
+          <w:szCs w:val="26"/>
+        </w:rPr>
+        <w:t>https://en.wikipedia.org/wiki/Liskov_substitution_principle</w:t>
+      </w:r>
+    </w:p>
+    <w:p>
+      <w:r>
+        <w:tab/>
+        <w:t xml:space="preserve">Elements can be used in two main ways: autonomous elements can be created via extension of the base </w:t>
+      </w:r>
+      <w:proofErr w:type="spellStart"/>
+      <w:r>
+        <w:t>HTMLElement</w:t>
+      </w:r>
+      <w:proofErr w:type="spellEnd"/>
+      <w:r>
+        <w:t xml:space="preserve"> class and any native implementation of this class can be extended to create a customized built in element. </w:t>
+      </w:r>
+      <w:r>
+        <w:t>Both</w:t>
+      </w:r>
+      <w:r>
+        <w:t xml:space="preserve"> methods are widely supported by most modern browsers </w:t>
+      </w:r>
+      <w:r>
+        <w:t>an</w:t>
+      </w:r>
+      <w:r>
+        <w:t xml:space="preserve"> exception to this is</w:t>
+      </w:r>
+      <w:r>
+        <w:t xml:space="preserve"> the lack of support of customized built in elements in</w:t>
+      </w:r>
+      <w:r>
+        <w:t xml:space="preserve"> Safari.</w:t>
+      </w:r>
+      <w:r>
+        <w:t xml:space="preserve"> Support of th</w:t>
+      </w:r>
+      <w:r>
+        <w:t>is</w:t>
+      </w:r>
+      <w:r>
+        <w:t xml:space="preserve"> can be done through implementation of </w:t>
+      </w:r>
+      <w:proofErr w:type="spellStart"/>
+      <w:r>
+        <w:t>polyfills</w:t>
+      </w:r>
+      <w:proofErr w:type="spellEnd"/>
+      <w:r>
+        <w:t xml:space="preserve"> like **v1 custom elements**</w:t>
+      </w:r>
+      <w:r>
+        <w:t xml:space="preserve">. </w:t>
+      </w:r>
+    </w:p>
+    <w:p>
+      <w:pPr>
+        <w:ind w:firstLine="720"/>
+      </w:pPr>
+      <w:r>
+        <w:t>Customizing built-in custom elements is a very powerful way of modifying and extending functionality</w:t>
+      </w:r>
+      <w:r>
+        <w:t>. Initially</w:t>
+      </w:r>
+      <w:r>
+        <w:t xml:space="preserve"> the edit button was being created via extension of the native </w:t>
+      </w:r>
+      <w:r>
+        <w:t>button element</w:t>
+      </w:r>
+      <w:r>
+        <w:t>. T</w:t>
+      </w:r>
+      <w:r>
+        <w:t xml:space="preserve">his allowed additional functionality </w:t>
+      </w:r>
+      <w:r>
+        <w:t>whilst maintaining normal button semantics for styling purposes. There was an issue with this way of defining elements that primary research revealed.</w:t>
+      </w:r>
+    </w:p>
+    <w:p>
+      <w:pPr>
+        <w:ind w:firstLine="720"/>
+      </w:pPr>
+      <w:r>
+        <w:t xml:space="preserve">Several participants of the Workaholic usability survey where using iPhones to use the application. This meant they were </w:t>
+      </w:r>
+      <w:r>
+        <w:t>utilising</w:t>
+      </w:r>
+      <w:r>
+        <w:t xml:space="preserve"> a version of Safari to view the webpage. This quickly showed an issue where users where unable to trigger</w:t>
+      </w:r>
+      <w:r>
+        <w:t xml:space="preserve"> display of</w:t>
+      </w:r>
+      <w:r>
+        <w:t xml:space="preserve"> the </w:t>
+      </w:r>
+      <w:r>
+        <w:t xml:space="preserve">edit form for any documents. </w:t>
+      </w:r>
+    </w:p>
+    <w:p>
+      <w:pPr>
+        <w:ind w:firstLine="720"/>
+      </w:pPr>
+      <w:r>
+        <w:t>Further research into the b</w:t>
+      </w:r>
+      <w:bookmarkStart w:id="4" w:name="_GoBack"/>
+      <w:bookmarkEnd w:id="4"/>
+      <w:r>
+        <w:t>rowser support of customized elements showed a reason for this</w:t>
+      </w:r>
+      <w:r>
+        <w:t xml:space="preserve"> could be the lack of support of customizing built in elements</w:t>
+      </w:r>
+      <w:r>
+        <w:t>.</w:t>
+      </w:r>
+      <w:r>
+        <w:t xml:space="preserve"> After confirming this bug was also present on mac versions of safari </w:t>
+      </w:r>
+      <w:r>
+        <w:t xml:space="preserve">this element was changed to an autonomous element instead of opting to </w:t>
+      </w:r>
+      <w:proofErr w:type="spellStart"/>
+      <w:r>
+        <w:t>polyfill</w:t>
+      </w:r>
+      <w:proofErr w:type="spellEnd"/>
+      <w:r>
+        <w:t xml:space="preserve"> this functionality. Safari is opposed to the standardisation of customized base elements due to the potential reduction in type interoperability, and therefore violation of </w:t>
+      </w:r>
+      <w:proofErr w:type="spellStart"/>
+      <w:r>
+        <w:t>Liskov</w:t>
+      </w:r>
+      <w:proofErr w:type="spellEnd"/>
+      <w:r>
+        <w:t xml:space="preserve"> substitution principle</w:t>
+      </w:r>
+      <w:r>
+        <w:t xml:space="preserve"> **, of more complex implementations of base elements. This justifies the losses in semantic clarity from switching to an autonomous custom element.</w:t>
+      </w:r>
+    </w:p>
+    <w:p>
+      <w:pPr>
+        <w:ind w:firstLine="720"/>
+      </w:pPr>
+      <w:r>
+        <w:t>VUE.JS</w:t>
+      </w:r>
+    </w:p>
+    <w:p>
+      <w:pPr>
+        <w:ind w:firstLine="720"/>
+      </w:pPr>
+      <w:r>
+        <w:lastRenderedPageBreak/>
+        <w:t>Displaying HTML in this way relies heavily on JS functionality of the browser displaying the page. Any errors that happen during this process could result in</w:t>
+      </w:r>
+      <w:r>
+        <w:t xml:space="preserve"> changes to the DOM that cannot be rendered</w:t>
+      </w:r>
+    </w:p>
+    <w:p>
+      <w:pPr>
+        <w:pStyle w:val="Heading3"/>
+      </w:pPr>
+      <w:r>
+        <w:t>Document List</w:t>
+      </w:r>
+    </w:p>
+    <w:p/>
+    <w:p>
+      <w:pPr>
+        <w:ind w:firstLine="720"/>
+      </w:pPr>
+      <w:r>
+        <w:t>An architectural was made relatively early decision regarding how the documents</w:t>
+      </w:r>
+      <w:r>
+        <w:t xml:space="preserve"> </w:t>
+      </w:r>
+      <w:r>
+        <w:t>are displayed to users. I quickly realised tha</w:t>
+      </w:r>
+      <w:r>
+        <w:t>t there will be functionality similarity with how any collection of documents are displayed. In most cases the application needs to respond to any modifications to query results including the data in the documents themselves.</w:t>
+      </w:r>
+    </w:p>
+    <w:p>
+      <w:pPr>
+        <w:ind w:firstLine="720"/>
+      </w:pPr>
+      <w:r>
+        <w:t xml:space="preserve">This </w:t>
+      </w:r>
+      <w:r>
+        <w:t xml:space="preserve">functionality is relatively easy to implement using firebase as the API exposes changes to query results. This enabled the creation of </w:t>
+      </w:r>
+      <w:r>
+        <w:t>some</w:t>
+      </w:r>
+      <w:r>
+        <w:t xml:space="preserve"> generic class to support display of these changes. </w:t>
+      </w:r>
+      <w:r>
+        <w:t>The ‘Static Query List’ (static list) simply uses the result of ‘</w:t>
+      </w:r>
+      <w:proofErr w:type="spellStart"/>
+      <w:r>
+        <w:t>getQueryReference</w:t>
+      </w:r>
+      <w:proofErr w:type="spellEnd"/>
+      <w:r>
+        <w:t>’ to create and append to the DOM a set of cards. The creation of HTML elements used to display individual document data is done through ‘</w:t>
+      </w:r>
+      <w:proofErr w:type="spellStart"/>
+      <w:r>
+        <w:t>createCardDOMElemen</w:t>
+      </w:r>
+      <w:r>
+        <w:t>t</w:t>
+      </w:r>
+      <w:proofErr w:type="spellEnd"/>
+      <w:r>
+        <w:t>’. The extension of this class ‘</w:t>
+      </w:r>
+      <w:proofErr w:type="spellStart"/>
+      <w:r>
+        <w:t>ActiveQueryListElement</w:t>
+      </w:r>
+      <w:proofErr w:type="spellEnd"/>
+      <w:r>
+        <w:t>’ (active list) modifies how query references are handled adding methods that respond to ‘added’, ‘removed’ and ‘update’ changes to the query result. Finally, active list is extended into ‘</w:t>
+      </w:r>
+      <w:proofErr w:type="spellStart"/>
+      <w:r>
+        <w:t>ChangeableActiveQueryList</w:t>
+      </w:r>
+      <w:proofErr w:type="spellEnd"/>
+      <w:r>
+        <w:t xml:space="preserve">’ (changeable list) to enable changes to </w:t>
+      </w:r>
+      <w:r>
+        <w:t>'collection-target'</w:t>
+      </w:r>
+      <w:r>
+        <w:t xml:space="preserve"> to modify the collection target of the list after it has been added to the DOM.</w:t>
+      </w:r>
+    </w:p>
+    <w:p>
+      <w:pPr>
+        <w:ind w:firstLine="720"/>
+      </w:pPr>
+      <w:r>
+        <w:t>F</w:t>
+      </w:r>
+      <w:r>
+        <w:t>ully derived version</w:t>
+      </w:r>
+      <w:r>
+        <w:t>s</w:t>
+      </w:r>
+      <w:r>
+        <w:t xml:space="preserve"> of active list </w:t>
+      </w:r>
+      <w:r>
+        <w:t>are</w:t>
+      </w:r>
+      <w:r>
+        <w:t xml:space="preserve"> used to display the team</w:t>
+      </w:r>
+      <w:r>
+        <w:t xml:space="preserve"> and notification</w:t>
+      </w:r>
+      <w:r>
+        <w:t xml:space="preserve"> list</w:t>
+      </w:r>
+      <w:r>
+        <w:t>s</w:t>
+      </w:r>
+      <w:r>
+        <w:t xml:space="preserve">. </w:t>
+      </w:r>
+      <w:r>
+        <w:t>T</w:t>
+      </w:r>
+      <w:r>
+        <w:t xml:space="preserve">eam </w:t>
+      </w:r>
+      <w:r>
+        <w:t xml:space="preserve">and notification </w:t>
+      </w:r>
+      <w:r>
+        <w:t xml:space="preserve">data </w:t>
+      </w:r>
+      <w:r>
+        <w:t>are</w:t>
+      </w:r>
+      <w:r>
+        <w:t xml:space="preserve"> situated at the top-level collectio</w:t>
+      </w:r>
+      <w:r>
+        <w:t>ns</w:t>
+      </w:r>
+      <w:r>
+        <w:t>. Therefore, t</w:t>
+      </w:r>
+      <w:r>
+        <w:t xml:space="preserve">he query that is used to </w:t>
+      </w:r>
+      <w:r>
+        <w:t xml:space="preserve">access </w:t>
+      </w:r>
+      <w:r>
+        <w:t>this data</w:t>
+      </w:r>
+      <w:r>
+        <w:t xml:space="preserve"> doesn’t change but the contents of the query and values of documents within does. </w:t>
+      </w:r>
+      <w:r>
+        <w:t>The requirement of these lists inspired the creation of the active list base class where there is a significant similar functionality that can be compartmentalised to a less derived class. These</w:t>
+      </w:r>
+      <w:r>
+        <w:t xml:space="preserve"> serve as example</w:t>
+      </w:r>
+      <w:r>
+        <w:t>s</w:t>
+      </w:r>
+      <w:r>
+        <w:t xml:space="preserve"> of how active lists can be used, </w:t>
+      </w:r>
+      <w:r>
+        <w:t>derived class can be used</w:t>
+      </w:r>
+      <w:r>
+        <w:t xml:space="preserve"> to access and display any collection of documents.</w:t>
+      </w:r>
+      <w:r>
+        <w:t xml:space="preserve"> Displaying any updates to individual documents through modification of HTML attributes.</w:t>
+      </w:r>
+    </w:p>
+    <w:p>
+      <w:pPr>
+        <w:ind w:firstLine="720"/>
+      </w:pPr>
+      <w:r>
+        <w:t xml:space="preserve">The tasks page </w:t>
+      </w:r>
+      <w:r>
+        <w:t xml:space="preserve">presented a different requirement for data access. This page is used to display documents that </w:t>
+      </w:r>
+      <w:r>
+        <w:t>are stored</w:t>
+      </w:r>
+      <w:r>
+        <w:t xml:space="preserve"> in different collections.</w:t>
+      </w:r>
+      <w:r>
+        <w:t xml:space="preserve"> Task data is stored in a collection underneath the team it belongs to.</w:t>
+      </w:r>
+      <w:r>
+        <w:t xml:space="preserve"> When a user views team task data </w:t>
+      </w:r>
+      <w:r>
+        <w:t xml:space="preserve">this list changes performing a </w:t>
+      </w:r>
+      <w:r>
+        <w:t xml:space="preserve">different </w:t>
+      </w:r>
+      <w:r>
+        <w:t xml:space="preserve">query against the task collection </w:t>
+      </w:r>
+      <w:r>
+        <w:t>depending on</w:t>
+      </w:r>
+      <w:r>
+        <w:t xml:space="preserve"> the team viewed.</w:t>
+      </w:r>
+      <w:r>
+        <w:t xml:space="preserve"> This inspired the creation of the changeable list class, of which the tasks page is the only fully derived version. It was important to have a generic way to handle this functionality, despite there only being one example of its use, as changes to document structure may bring additional requirements for this.</w:t>
+      </w:r>
+    </w:p>
+    <w:p>
+      <w:pPr>
+        <w:ind w:firstLine="720"/>
+      </w:pPr>
+    </w:p>
+    <w:p/>
+    <w:p>
       <w:r>
         <w:br w:type="page"/>
       </w:r>
     </w:p>
     <w:p>
       <w:pPr>
+        <w:rPr>
+          <w:rFonts w:asciiTheme="majorHAnsi" w:eastAsiaTheme="majorEastAsia" w:hAnsiTheme="majorHAnsi" w:cstheme="majorBidi"/>
+          <w:color w:val="2F5496" w:themeColor="accent1" w:themeShade="BF"/>
+          <w:sz w:val="26"/>
+          <w:szCs w:val="26"/>
+        </w:rPr>
+      </w:pPr>
+    </w:p>
+    <w:p>
+      <w:pPr>
         <w:pStyle w:val="Heading2"/>
       </w:pPr>
       <w:r>
-        <w:lastRenderedPageBreak/>
         <w:t>Critical Review</w:t>
       </w:r>
       <w:bookmarkEnd w:id="3"/>
@@ -4341,11 +4955,11 @@
         <w:t xml:space="preserve"> prototypes.</w:t>
       </w:r>
       <w:r>
-        <w:t xml:space="preserve"> A major lesson I learned about custom elements is the level of support between browsers. An example of this difference is seen in safaris </w:t>
+        <w:t xml:space="preserve"> A major lesson I learned about custom </w:t>
       </w:r>
       <w:r>
         <w:lastRenderedPageBreak/>
-        <w:t>interpretation of extension of default elements, this by default is not supported by safari because ****.</w:t>
+        <w:t>elements is the level of support between browsers. An example of this difference is seen in safaris interpretation of extension of default elements, this by default is not supported by safari because ****.</w:t>
       </w:r>
     </w:p>
     <w:p>
@@ -4369,11 +4983,11 @@
       <w:pPr>
         <w:pStyle w:val="Heading2"/>
       </w:pPr>
-      <w:bookmarkStart w:id="4" w:name="_Toc32224539"/>
+      <w:bookmarkStart w:id="5" w:name="_Toc32224539"/>
       <w:r>
         <w:t>References</w:t>
       </w:r>
-      <w:bookmarkEnd w:id="4"/>
+      <w:bookmarkEnd w:id="5"/>
     </w:p>
     <w:p/>
     <w:p>
@@ -4393,11 +5007,11 @@
       <w:pPr>
         <w:pStyle w:val="Heading2"/>
       </w:pPr>
-      <w:bookmarkStart w:id="5" w:name="_Toc32224540"/>
+      <w:bookmarkStart w:id="6" w:name="_Toc32224540"/>
       <w:r>
         <w:t>Appendices</w:t>
       </w:r>
-      <w:bookmarkEnd w:id="5"/>
+      <w:bookmarkEnd w:id="6"/>
     </w:p>
     <w:p>
       <w:r>
@@ -4853,8 +5467,6 @@
       <w:r>
         <w:fldChar w:fldCharType="end"/>
       </w:r>
-      <w:bookmarkStart w:id="6" w:name="_GoBack"/>
-      <w:bookmarkEnd w:id="6"/>
     </w:p>
     <w:sectPr>
       <w:pgSz w:w="11906" w:h="16838"/>
@@ -5943,6 +6555,7 @@
   <w:style w:type="character" w:default="1" w:styleId="DefaultParagraphFont">
     <w:name w:val="Default Paragraph Font"/>
     <w:uiPriority w:val="1"/>
+    <w:semiHidden/>
     <w:unhideWhenUsed/>
   </w:style>
   <w:style w:type="table" w:default="1" w:styleId="TableNormal">
@@ -6257,6 +6870,18 @@
       <w:rFonts w:ascii="Calibri" w:hAnsi="Calibri" w:cs="Calibri"/>
       <w:noProof/>
       <w:lang w:val="en-US"/>
+    </w:rPr>
+  </w:style>
+  <w:style w:type="character" w:styleId="UnresolvedMention">
+    <w:name w:val="Unresolved Mention"/>
+    <w:basedOn w:val="DefaultParagraphFont"/>
+    <w:uiPriority w:val="99"/>
+    <w:semiHidden/>
+    <w:unhideWhenUsed/>
+    <w:rsid w:val="00521D49"/>
+    <w:rPr>
+      <w:color w:val="605E5C"/>
+      <w:shd w:val="clear" w:color="auto" w:fill="E1DFDD"/>
     </w:rPr>
   </w:style>
 </w:styles>
@@ -10702,7 +11327,7 @@
 </file>
 
 <file path=customXml/itemProps1.xml><?xml version="1.0" encoding="utf-8"?>
-<ds:datastoreItem xmlns:ds="http://schemas.openxmlformats.org/officeDocument/2006/customXml" ds:itemID="{4D6F61D7-F191-4073-B2E5-87077CB35DF5}">
+<ds:datastoreItem xmlns:ds="http://schemas.openxmlformats.org/officeDocument/2006/customXml" ds:itemID="{1522461C-35C7-40EC-A63F-5BA073AB4D00}">
   <ds:schemaRefs>
     <ds:schemaRef ds:uri="http://schemas.openxmlformats.org/officeDocument/2006/bibliography"/>
   </ds:schemaRefs>

</xml_diff>